<commit_message>
Zusätzliche Bilder der Tafel vom Betreuertreffen hinzugefügt.
</commit_message>
<xml_diff>
--- a/3-Implementierung/0-Ressourcen/2019-08-01 - Teamtreffen - Discord/2019-08-01 - Teamtreffen - Discord.docx
+++ b/3-Implementierung/0-Ressourcen/2019-08-01 - Teamtreffen - Discord/2019-08-01 - Teamtreffen - Discord.docx
@@ -41,8 +41,6 @@
       <w:r>
         <w:t>Stefan</w:t>
       </w:r>
-      <w:bookmarkStart w:id="0" w:name="_GoBack"/>
-      <w:bookmarkEnd w:id="0"/>
     </w:p>
     <w:p>
       <w:pPr>
@@ -52,7 +50,24 @@
         <w:t>David</w:t>
       </w:r>
     </w:p>
-    <w:p/>
+    <w:p>
+      <w:pPr>
+        <w:pStyle w:val="berschrift1"/>
+      </w:pPr>
+      <w:r>
+        <w:t>Verbindung von GUI zu Controller zu Model</w:t>
+      </w:r>
+    </w:p>
+    <w:p>
+      <w:pPr>
+        <w:pStyle w:val="berschrift1"/>
+      </w:pPr>
+      <w:r>
+        <w:t>Durchstoß</w:t>
+      </w:r>
+      <w:bookmarkStart w:id="0" w:name="_GoBack"/>
+      <w:bookmarkEnd w:id="0"/>
+    </w:p>
     <w:sectPr>
       <w:headerReference w:type="default" r:id="rId7"/>
       <w:footerReference w:type="default" r:id="rId8"/>

</xml_diff>